<commit_message>
First full draft after all edits.
</commit_message>
<xml_diff>
--- a/LaTex/ssat_abstract.docx
+++ b/LaTex/ssat_abstract.docx
@@ -43,55 +43,25 @@
         <w:t>of mis</w:t>
       </w:r>
       <w:r>
-        <w:t xml:space="preserve">communication or low-connectivity conditions on the automated separation assurance of multiple cooperative airplanes sharing the same airspace. The Intergraded Separation Assurance </w:t>
-      </w:r>
-      <w:proofErr w:type="gramStart"/>
-      <w:r>
-        <w:t>In</w:t>
-      </w:r>
-      <w:proofErr w:type="gramEnd"/>
-      <w:r>
-        <w:t xml:space="preserve"> Low-Connectivity (</w:t>
-      </w:r>
-      <w:proofErr w:type="spellStart"/>
-      <w:r>
-        <w:t>iSEALC</w:t>
-      </w:r>
-      <w:proofErr w:type="spellEnd"/>
-      <w:r>
-        <w:t xml:space="preserve">) framework is a solution </w:t>
+        <w:t xml:space="preserve">communication or low-connectivity conditions on the automated separation assurance of multiple cooperative airplanes sharing the same </w:t>
+      </w:r>
+      <w:r>
+        <w:t>airspace. The Inte</w:t>
+      </w:r>
+      <w:r>
+        <w:t>gra</w:t>
+      </w:r>
+      <w:r>
+        <w:t>t</w:t>
+      </w:r>
+      <w:r>
+        <w:t xml:space="preserve">ed Separation Assurance In Low-Connectivity (iSEALC) framework is a solution </w:t>
       </w:r>
       <w:r>
         <w:t>for</w:t>
       </w:r>
       <w:r>
-        <w:t xml:space="preserve"> future high-density self-separating airflow envisioned by </w:t>
-      </w:r>
-      <w:proofErr w:type="spellStart"/>
-      <w:r>
-        <w:t>NextGen</w:t>
-      </w:r>
-      <w:proofErr w:type="spellEnd"/>
-      <w:r>
-        <w:t xml:space="preserve">. </w:t>
-      </w:r>
-      <w:proofErr w:type="spellStart"/>
-      <w:proofErr w:type="gramStart"/>
-      <w:r>
-        <w:t>iSEALC</w:t>
-      </w:r>
-      <w:proofErr w:type="spellEnd"/>
-      <w:proofErr w:type="gramEnd"/>
-      <w:r>
-        <w:t xml:space="preserve"> framework is based on the notion of  multiple cooperative aircraft flying along their parameterized routes and sharing their state and intent information. The framework takes into account the switching topology and possibly degraded connectivity of the existing communication networks defined for </w:t>
-      </w:r>
-      <w:proofErr w:type="spellStart"/>
-      <w:r>
-        <w:t>NextGen</w:t>
-      </w:r>
-      <w:proofErr w:type="spellEnd"/>
-      <w:r>
-        <w:t xml:space="preserve"> and performance characteristics of heterogeneous aircraft.</w:t>
+        <w:t xml:space="preserve"> future high-density self-separating airflow envisioned by NextGen. iSEALC framework is based on the notion of  multiple cooperative aircraft flying along their parameterized routes and sharing their state and intent information. The framework takes into account the switching topology and possibly degraded connectivity of the existing communication networks defined for NextGen and performance characteristics of heterogeneous aircraft.</w:t>
       </w:r>
     </w:p>
     <w:p>
@@ -109,15 +79,7 @@
         <w:t xml:space="preserve">the </w:t>
       </w:r>
       <w:r>
-        <w:t xml:space="preserve">space but are still separated in time. The CPF concept naturally fits the </w:t>
-      </w:r>
-      <w:proofErr w:type="spellStart"/>
-      <w:r>
-        <w:t>NextGen</w:t>
-      </w:r>
-      <w:proofErr w:type="spellEnd"/>
-      <w:r>
-        <w:t xml:space="preserve"> 4D notion of the airspace utilization; its fundamental results are a perfect match for the key objectives of the nationwide program.</w:t>
+        <w:t>space but are still separated in time. The CPF concept naturally fits the NextGen 4D notion of the airspace utilization; its fundamental results are a perfect match for the key objectives of the nationwide program.</w:t>
       </w:r>
     </w:p>
     <w:p>
@@ -927,7 +889,7 @@
 </file>
 
 <file path=customXml/itemProps1.xml><?xml version="1.0" encoding="utf-8"?>
-<ds:datastoreItem xmlns:ds="http://schemas.openxmlformats.org/officeDocument/2006/customXml" ds:itemID="{444BA48C-8EC1-4536-A4EB-33896F5009CA}">
+<ds:datastoreItem xmlns:ds="http://schemas.openxmlformats.org/officeDocument/2006/customXml" ds:itemID="{7CB81FBF-3C67-418E-B5A2-E6152A696FF9}">
   <ds:schemaRefs>
     <ds:schemaRef ds:uri="http://schemas.openxmlformats.org/officeDocument/2006/bibliography"/>
   </ds:schemaRefs>

</xml_diff>